<commit_message>
Minor design doc changes
added section for scope
</commit_message>
<xml_diff>
--- a/deliverables/FML Design Document.docx
+++ b/deliverables/FML Design Document.docx
@@ -1176,12 +1176,14 @@
         <w:rPr>
           <w:sz w:val="32"/>
           <w:szCs w:val="32"/>
-        </w:rPr>
-      </w:pPr>
-      <w:r>
-        <w:rPr>
-          <w:sz w:val="32"/>
-          <w:szCs w:val="32"/>
+          <w:u w:val="single"/>
+        </w:rPr>
+      </w:pPr>
+      <w:r>
+        <w:rPr>
+          <w:sz w:val="32"/>
+          <w:szCs w:val="32"/>
+          <w:u w:val="single"/>
         </w:rPr>
         <w:t>Table of Contents:</w:t>
       </w:r>
@@ -5254,8 +5256,18 @@
           <w:sz w:val="32"/>
           <w:szCs w:val="32"/>
         </w:rPr>
-        <w:t>Overview –</w:t>
-      </w:r>
+        <w:t xml:space="preserve">Overview </w:t>
+      </w:r>
+    </w:p>
+    <w:p>
+      <w:pPr>
+        <w:pStyle w:val="ListParagraph"/>
+        <w:ind w:left="792"/>
+        <w:rPr>
+          <w:sz w:val="32"/>
+          <w:szCs w:val="32"/>
+        </w:rPr>
+      </w:pPr>
       <w:r>
         <w:rPr>
           <w:sz w:val="32"/>
@@ -5280,13 +5292,28 @@
     </w:p>
     <w:p>
       <w:pPr>
-        <w:pStyle w:val="ListParagraph"/>
-        <w:ind w:left="792"/>
-        <w:rPr>
-          <w:sz w:val="32"/>
-          <w:szCs w:val="32"/>
-        </w:rPr>
-      </w:pPr>
+        <w:ind w:left="720"/>
+        <w:rPr>
+          <w:sz w:val="32"/>
+          <w:szCs w:val="32"/>
+        </w:rPr>
+      </w:pPr>
+      <w:r>
+        <w:rPr>
+          <w:sz w:val="32"/>
+          <w:szCs w:val="32"/>
+        </w:rPr>
+        <w:t xml:space="preserve">The scope of the application is to provide users with an incentivized chore management system, a media and pantry item inventory system, a notes and task management system, and a living group </w:t>
+      </w:r>
+      <w:bookmarkStart w:id="0" w:name="_GoBack"/>
+      <w:bookmarkEnd w:id="0"/>
+      <w:r>
+        <w:rPr>
+          <w:sz w:val="32"/>
+          <w:szCs w:val="32"/>
+        </w:rPr>
+        <w:t>chat system.</w:t>
+      </w:r>
     </w:p>
     <w:p>
       <w:pPr>
@@ -7707,8 +7734,6 @@
         </w:rPr>
         <w:br w:type="page"/>
       </w:r>
-      <w:bookmarkStart w:id="0" w:name="_GoBack"/>
-      <w:bookmarkEnd w:id="0"/>
     </w:p>
     <w:p>
       <w:pPr>
@@ -7959,7 +7984,7 @@
           <w:rPr>
             <w:noProof/>
           </w:rPr>
-          <w:t>18</w:t>
+          <w:t>4</w:t>
         </w:r>
         <w:r>
           <w:rPr>
@@ -8497,6 +8522,7 @@
     <w:lsdException w:name="HTML Sample" w:semiHidden="1" w:unhideWhenUsed="1"/>
     <w:lsdException w:name="HTML Typewriter" w:semiHidden="1" w:unhideWhenUsed="1"/>
     <w:lsdException w:name="HTML Variable" w:semiHidden="1" w:unhideWhenUsed="1"/>
+    <w:lsdException w:name="Normal Table" w:semiHidden="1" w:unhideWhenUsed="1"/>
     <w:lsdException w:name="annotation subject" w:semiHidden="1" w:unhideWhenUsed="1"/>
     <w:lsdException w:name="No List" w:semiHidden="1" w:unhideWhenUsed="1"/>
     <w:lsdException w:name="Outline List 1" w:semiHidden="1" w:unhideWhenUsed="1"/>
@@ -8542,9 +8568,11 @@
     <w:lsdException w:name="Table Subtle 1" w:semiHidden="1" w:unhideWhenUsed="1"/>
     <w:lsdException w:name="Table Subtle 2" w:semiHidden="1" w:unhideWhenUsed="1"/>
     <w:lsdException w:name="Table Web 1" w:semiHidden="1" w:unhideWhenUsed="1"/>
+    <w:lsdException w:name="Table Web 2" w:semiHidden="1" w:unhideWhenUsed="1"/>
     <w:lsdException w:name="Table Web 3" w:semiHidden="1" w:unhideWhenUsed="1"/>
     <w:lsdException w:name="Balloon Text" w:semiHidden="1" w:unhideWhenUsed="1"/>
     <w:lsdException w:name="Table Grid" w:uiPriority="39"/>
+    <w:lsdException w:name="Table Theme" w:semiHidden="1" w:unhideWhenUsed="1"/>
     <w:lsdException w:name="Placeholder Text" w:semiHidden="1"/>
     <w:lsdException w:name="No Spacing" w:uiPriority="1" w:qFormat="1"/>
     <w:lsdException w:name="Light Shading" w:uiPriority="60"/>

</xml_diff>